<commit_message>
added cross-references, footnotes, and some contents
</commit_message>
<xml_diff>
--- a/Manual.docx
+++ b/Manual.docx
@@ -1103,7 +1103,6 @@
       <w:pPr>
         <w:pStyle w:val="Caption"/>
         <w:rPr>
-          <w:rFonts w:hint="cs"/>
           <w:rtl/>
         </w:rPr>
       </w:pPr>
@@ -4054,14 +4053,7 @@
           <w:rFonts w:hint="cs"/>
           <w:rtl/>
         </w:rPr>
-        <w:t xml:space="preserve"> </w:t>
-      </w:r>
-      <w:r>
-        <w:rPr>
-          <w:rFonts w:hint="cs"/>
-          <w:rtl/>
-        </w:rPr>
-        <w:t>«</w:t>
+        <w:t xml:space="preserve"> «</w:t>
       </w:r>
       <w:r>
         <w:t>qdel</w:t>
@@ -4124,34 +4116,17 @@
           <w:rFonts w:hint="cs"/>
           <w:rtl/>
         </w:rPr>
-        <w:t xml:space="preserve">ر </w:t>
-      </w:r>
-      <w:r>
-        <w:rPr>
-          <w:rFonts w:hint="cs"/>
-          <w:rtl/>
-        </w:rPr>
-        <w:t>«</w:t>
-      </w:r>
-      <w:r>
-        <w:t>q</w:t>
-      </w:r>
-      <w:r>
-        <w:t>stat</w:t>
-      </w:r>
-      <w:r>
-        <w:rPr>
-          <w:rFonts w:hint="cs"/>
-          <w:rtl/>
-        </w:rPr>
-        <w:t>»</w:t>
-      </w:r>
-      <w:r>
-        <w:rPr>
-          <w:rFonts w:hint="cs"/>
-          <w:rtl/>
-        </w:rPr>
-        <w:t xml:space="preserve"> اجرا شده و مشاهده می‌شود که از </w:t>
+        <w:t>ر «</w:t>
+      </w:r>
+      <w:r>
+        <w:t>qstat</w:t>
+      </w:r>
+      <w:r>
+        <w:rPr>
+          <w:rFonts w:hint="cs"/>
+          <w:rtl/>
+        </w:rPr>
+        <w:t xml:space="preserve">» اجرا شده و مشاهده می‌شود که از </w:t>
       </w:r>
       <w:r>
         <w:t>R</w:t>
@@ -4178,7 +4153,6 @@
       <w:pPr>
         <w:pStyle w:val="a1"/>
         <w:rPr>
-          <w:rFonts w:hint="cs"/>
           <w:rtl/>
         </w:rPr>
       </w:pPr>
@@ -4557,7 +4531,6 @@
       <w:pPr>
         <w:pStyle w:val="Caption"/>
         <w:rPr>
-          <w:rFonts w:hint="cs"/>
           <w:rtl/>
         </w:rPr>
       </w:pPr>
@@ -4701,14 +4674,7 @@
           <w:rFonts w:hint="cs"/>
           <w:rtl/>
         </w:rPr>
-        <w:t>»</w:t>
-      </w:r>
-      <w:r>
-        <w:rPr>
-          <w:rFonts w:hint="cs"/>
-          <w:rtl/>
-        </w:rPr>
-        <w:t xml:space="preserve"> می‌آید. این فایل</w:t>
+        <w:t>» می‌آید. این فایل</w:t>
       </w:r>
       <w:r>
         <w:rPr>
@@ -5340,9 +5306,11 @@
         </w:rPr>
         <w:t xml:space="preserve">، می توان </w:t>
       </w:r>
+      <w:proofErr w:type="spellStart"/>
       <w:r>
         <w:t>dp</w:t>
       </w:r>
+      <w:proofErr w:type="spellEnd"/>
       <w:r>
         <w:rPr>
           <w:rFonts w:hint="cs"/>
@@ -5411,7 +5379,15 @@
         <w:t>و در آخر نیز عبارت «</w:t>
       </w:r>
       <w:r>
-        <w:t>-i commands.txt &gt; output.txt</w:t>
+        <w:t>-</w:t>
+      </w:r>
+      <w:proofErr w:type="spellStart"/>
+      <w:r>
+        <w:t>i</w:t>
+      </w:r>
+      <w:proofErr w:type="spellEnd"/>
+      <w:r>
+        <w:t xml:space="preserve"> commands.txt &gt; output.txt</w:t>
       </w:r>
       <w:r>
         <w:rPr>
@@ -5640,7 +5616,6 @@
       <w:pPr>
         <w:pStyle w:val="Caption"/>
         <w:rPr>
-          <w:rFonts w:hint="cs"/>
           <w:rtl/>
         </w:rPr>
       </w:pPr>
@@ -6092,22 +6067,7 @@
           <w:rFonts w:hint="cs"/>
           <w:rtl/>
         </w:rPr>
-        <w:t xml:space="preserve"> (مقادیری که توسط کاربر وارد می‌شوند به صورت </w:t>
-      </w:r>
-      <w:r>
-        <w:rPr>
-          <w:rFonts w:hint="cs"/>
-          <w:highlight w:val="darkGray"/>
-          <w:rtl/>
-        </w:rPr>
-        <w:t>سایه‌دار</w:t>
-      </w:r>
-      <w:r>
-        <w:rPr>
-          <w:rFonts w:hint="cs"/>
-          <w:rtl/>
-        </w:rPr>
-        <w:t xml:space="preserve"> نشان داده شده‌اند)</w:t>
+        <w:t>:</w:t>
       </w:r>
     </w:p>
     <w:p>
@@ -6136,6 +6096,42 @@
           <w:rFonts w:hint="cs"/>
           <w:rtl/>
         </w:rPr>
+        <w:t xml:space="preserve">در این نوشتار، </w:t>
+      </w:r>
+      <w:r>
+        <w:rPr>
+          <w:rFonts w:hint="cs"/>
+          <w:rtl/>
+        </w:rPr>
+        <w:t xml:space="preserve">مقادیری که توسط کاربر وارد می‌شوند به صورت </w:t>
+      </w:r>
+      <w:r>
+        <w:rPr>
+          <w:rFonts w:hint="cs"/>
+          <w:highlight w:val="darkGray"/>
+          <w:rtl/>
+        </w:rPr>
+        <w:t>سایه‌دار</w:t>
+      </w:r>
+      <w:r>
+        <w:rPr>
+          <w:rFonts w:hint="cs"/>
+          <w:rtl/>
+        </w:rPr>
+        <w:t xml:space="preserve"> نشان داده شده‌اند</w:t>
+      </w:r>
+    </w:p>
+    <w:p>
+      <w:pPr>
+        <w:rPr>
+          <w:rtl/>
+        </w:rPr>
+      </w:pPr>
+      <w:r>
+        <w:rPr>
+          <w:rFonts w:hint="cs"/>
+          <w:rtl/>
+        </w:rPr>
         <w:t xml:space="preserve">پس از </w:t>
       </w:r>
       <w:r>
@@ -6317,13 +6313,8 @@
       <w:pPr>
         <w:pStyle w:val="a"/>
       </w:pPr>
-      <w:proofErr w:type="gramStart"/>
-      <w:r>
-        <w:t>enable-mesh-morpher-optimizer</w:t>
-      </w:r>
-      <w:proofErr w:type="gramEnd"/>
-      <w:r>
-        <w:t>?              profiles/</w:t>
+      <w:r>
+        <w:t>enable-mesh-morpher-optimizer?              profiles/</w:t>
       </w:r>
     </w:p>
     <w:p>
@@ -6561,12 +6552,7 @@
         <w:t xml:space="preserve">ty Specification Method: </w:t>
       </w:r>
       <w:r>
-        <w:t xml:space="preserve">Components </w:t>
-      </w:r>
-      <w:bookmarkStart w:id="16" w:name="_GoBack"/>
-      <w:bookmarkEnd w:id="16"/>
-      <w:r>
-        <w:t xml:space="preserve">[no] </w:t>
+        <w:t xml:space="preserve">Components [no] </w:t>
       </w:r>
       <w:r>
         <w:rPr>
@@ -6586,6 +6572,9 @@
         <w:t>pecification Method: Magnitude,Normal to Boundary</w:t>
       </w:r>
       <w:r>
+        <w:t xml:space="preserve"> </w:t>
+      </w:r>
+      <w:r>
         <w:t xml:space="preserve">[yes] </w:t>
       </w:r>
       <w:r>
@@ -6678,29 +6667,23 @@
           <w:rFonts w:hint="cs"/>
           <w:rtl/>
         </w:rPr>
-        <w:t xml:space="preserve"> بزنید تا مقدار پیش‌فرض پذیرفته شود، یا همان مقدار را مجدداً وارد کنید، مانند خط ۳۳ که مقدار </w:t>
-      </w:r>
-      <w:r>
-        <w:rPr>
-          <w:rFonts w:hint="cs"/>
-          <w:rtl/>
+        <w:t xml:space="preserve"> بزنید تا مقدار پیش‌فرض پذیرفته شود، یا همان مقدار را مجدداً وارد کنید، مانند خط ۳۳ که مقدار پیش‌فرض انتخاب شده است. در خط ۴۱ اما، مقدار پیش‌فرض برای سرعت از ۳ به ۱۵ تغییر پیدا کرده است. شکل ؟؟، تغییر شرط مرزی را تایید می‌کند.</w:t>
+      </w:r>
+    </w:p>
+    <w:p>
+      <w:pPr>
+        <w:pStyle w:val="a1"/>
+        <w:rPr>
+          <w:rtl/>
+        </w:rPr>
+      </w:pPr>
+      <w:r>
+        <w:rPr>
+          <w:noProof/>
+          <w:rtl/>
+          <w:lang w:bidi="ar-SA"/>
         </w:rPr>
         <w:lastRenderedPageBreak/>
-        <w:t>پیش‌فرض انتخاب شده است. در خط ۴۱ اما، مقدار پیش‌فرض برای سرعت از ۳ به ۱۵ تغییر پیدا کرده است. شکل ؟؟، تغییر شرط مرزی را تایید می‌کند.</w:t>
-      </w:r>
-    </w:p>
-    <w:p>
-      <w:pPr>
-        <w:rPr>
-          <w:rtl/>
-        </w:rPr>
-      </w:pPr>
-      <w:r>
-        <w:rPr>
-          <w:noProof/>
-          <w:rtl/>
-          <w:lang w:bidi="ar-SA"/>
-        </w:rPr>
         <w:drawing>
           <wp:inline distT="0" distB="0" distL="0" distR="0">
             <wp:extent cx="5238750" cy="2324100"/>
@@ -6753,6 +6736,83 @@
     </w:p>
     <w:p>
       <w:pPr>
+        <w:pStyle w:val="Caption"/>
+        <w:rPr>
+          <w:rtl/>
+        </w:rPr>
+      </w:pPr>
+      <w:r>
+        <w:rPr>
+          <w:rtl/>
+        </w:rPr>
+        <w:t xml:space="preserve">شکل </w:t>
+      </w:r>
+      <w:r>
+        <w:rPr>
+          <w:rtl/>
+        </w:rPr>
+        <w:fldChar w:fldCharType="begin"/>
+      </w:r>
+      <w:r>
+        <w:rPr>
+          <w:rtl/>
+        </w:rPr>
+        <w:instrText xml:space="preserve"> </w:instrText>
+      </w:r>
+      <w:r>
+        <w:instrText>SEQ</w:instrText>
+      </w:r>
+      <w:r>
+        <w:rPr>
+          <w:rtl/>
+        </w:rPr>
+        <w:instrText xml:space="preserve"> شکل \* </w:instrText>
+      </w:r>
+      <w:r>
+        <w:instrText>ARABIC</w:instrText>
+      </w:r>
+      <w:r>
+        <w:rPr>
+          <w:rtl/>
+        </w:rPr>
+        <w:instrText xml:space="preserve"> </w:instrText>
+      </w:r>
+      <w:r>
+        <w:rPr>
+          <w:rtl/>
+        </w:rPr>
+        <w:fldChar w:fldCharType="separate"/>
+      </w:r>
+      <w:r>
+        <w:rPr>
+          <w:noProof/>
+          <w:rtl/>
+        </w:rPr>
+        <w:t>16</w:t>
+      </w:r>
+      <w:r>
+        <w:rPr>
+          <w:rtl/>
+        </w:rPr>
+        <w:fldChar w:fldCharType="end"/>
+      </w:r>
+      <w:r>
+        <w:rPr>
+          <w:rFonts w:hint="cs"/>
+          <w:rtl/>
+        </w:rPr>
+        <w:t>: تغییراتی که به وسیله خط فرمان اعمال شدند در محیط گرافیکی نیز تغییر می‌کنند.</w:t>
+      </w:r>
+    </w:p>
+    <w:p>
+      <w:pPr>
+        <w:rPr>
+          <w:rtl/>
+        </w:rPr>
+      </w:pPr>
+    </w:p>
+    <w:p>
+      <w:pPr>
         <w:rPr>
           <w:rtl/>
         </w:rPr>
@@ -6782,18 +6842,33 @@
         <w:t>7</w:t>
       </w:r>
     </w:p>
-    <w:p>
-      <w:pPr>
-        <w:rPr>
-          <w:rtl/>
-        </w:rPr>
-      </w:pPr>
-      <w:r>
-        <w:rPr>
-          <w:rFonts w:hint="cs"/>
-          <w:rtl/>
-        </w:rPr>
-        <w:t xml:space="preserve">به همین روش، تمام دستورات مورد نظر برای اجرای شبیه‌سازی را پیدا کرده و یادداشت می‌نماییم. نتیجه، فایلی همچون فایل </w:t>
+    <w:p/>
+    <w:p>
+      <w:pPr>
+        <w:rPr>
+          <w:rtl/>
+        </w:rPr>
+      </w:pPr>
+      <w:r>
+        <w:rPr>
+          <w:rFonts w:hint="cs"/>
+          <w:rtl/>
+        </w:rPr>
+        <w:t xml:space="preserve">به همین روش، تمام دستورات مورد </w:t>
+      </w:r>
+      <w:r>
+        <w:rPr>
+          <w:rFonts w:hint="cs"/>
+          <w:rtl/>
+        </w:rPr>
+        <w:t>نیاز</w:t>
+      </w:r>
+      <w:r>
+        <w:rPr>
+          <w:rFonts w:hint="cs"/>
+          <w:rtl/>
+        </w:rPr>
+        <w:t xml:space="preserve"> برای اجرای شبیه‌سازی را پیدا کرده و یادداشت می‌نماییم. نتیجه، فایلی همچون فایل </w:t>
       </w:r>
       <w:r>
         <w:t>command</w:t>
@@ -7037,28 +7112,28 @@
         </w:numPr>
       </w:pPr>
       <w:r>
+        <w:t>exit</w:t>
+      </w:r>
+    </w:p>
+    <w:p>
+      <w:pPr>
+        <w:rPr>
+          <w:rtl/>
+        </w:rPr>
+      </w:pPr>
+    </w:p>
+    <w:p>
+      <w:pPr>
+        <w:rPr>
+          <w:rtl/>
+        </w:rPr>
+      </w:pPr>
+      <w:r>
+        <w:rPr>
+          <w:rFonts w:hint="cs"/>
+          <w:rtl/>
+        </w:rPr>
         <w:lastRenderedPageBreak/>
-        <w:t>exit</w:t>
-      </w:r>
-    </w:p>
-    <w:p>
-      <w:pPr>
-        <w:rPr>
-          <w:rtl/>
-        </w:rPr>
-      </w:pPr>
-    </w:p>
-    <w:p>
-      <w:pPr>
-        <w:rPr>
-          <w:rtl/>
-        </w:rPr>
-      </w:pPr>
-      <w:r>
-        <w:rPr>
-          <w:rFonts w:hint="cs"/>
-          <w:rtl/>
-        </w:rPr>
         <w:t>برخی از دستورات استفاده شده در این فایل:</w:t>
       </w:r>
     </w:p>
@@ -7157,7 +7232,21 @@
           <w:rFonts w:hint="cs"/>
           <w:rtl/>
         </w:rPr>
-        <w:t xml:space="preserve">، تمام تنظیمات مورد نیاز فلوئنت، از جمله مواد، فازها، شرایط اولیه و مرزی، معادلات حاکم بر سیستم، اندازه تایم استپ‌ها، امکان ذخیره‌سازی اطلاعات در فواصل زمانی مشخص و غیره را مشخص کنید و شبیه‌سازی را برای تنها ۱ تایم استپ اجرا نمایید. سپس با استفاده از منوی فایل، گزینه </w:t>
+        <w:t xml:space="preserve">، تمام تنظیمات مورد نیاز فلوئنت، از جمله مواد، فازها، شرایط اولیه و مرزی، معادلات حاکم بر سیستم، اندازه تایم استپ‌ها، امکان ذخیره‌سازی اطلاعات در فواصل زمانی مشخص و غیره را مشخص کنید و شبیه‌سازی را برای تنها </w:t>
+      </w:r>
+      <w:r>
+        <w:rPr>
+          <w:rFonts w:hint="cs"/>
+          <w:rtl/>
+        </w:rPr>
+        <w:t>یک</w:t>
+      </w:r>
+      <w:r>
+        <w:rPr>
+          <w:rFonts w:hint="cs"/>
+          <w:rtl/>
+        </w:rPr>
+        <w:t xml:space="preserve"> تایم استپ اجرا نمایید. سپس با استفاده از منوی فایل، گزینه </w:t>
       </w:r>
       <w:r>
         <w:t>Write &gt; Case &amp; Data</w:t>
@@ -7209,6 +7298,7 @@
         </w:numPr>
         <w:ind w:left="720"/>
         <w:rPr>
+          <w:rFonts w:hint="cs"/>
           <w:rtl/>
         </w:rPr>
       </w:pPr>
@@ -7237,27 +7327,48 @@
           <w:rFonts w:hint="cs"/>
           <w:rtl/>
         </w:rPr>
-        <w:t xml:space="preserve"> درون یک پوشه قرار داده و نامی گویا برای آن انتخاب کنید. سپس پوشه را با </w:t>
-      </w:r>
-      <w:r>
-        <w:t>WinSCP</w:t>
-      </w:r>
-      <w:r>
-        <w:rPr>
-          <w:rFonts w:hint="cs"/>
-          <w:rtl/>
-        </w:rPr>
-        <w:t xml:space="preserve"> به </w:t>
-      </w:r>
-      <w:r>
-        <w:t>HPC</w:t>
-      </w:r>
-      <w:r>
-        <w:rPr>
-          <w:rFonts w:hint="cs"/>
-          <w:rtl/>
-        </w:rPr>
-        <w:t xml:space="preserve"> دانشگاه منتقل کرده و شبیه‌سازی را اجرا نمایید. این کار باعث می‌شود برای اجرای شبیه‌سازی، به حداقل تعداد دستورات نیاز داشته باشید و یادگیری برایتان آسان‌تر خواهد شد.</w:t>
+        <w:t xml:space="preserve"> درون یک پوشه قرار داده و نامی گویا برای آن انتخاب کنید.</w:t>
+      </w:r>
+      <w:r>
+        <w:rPr>
+          <w:rFonts w:hint="cs"/>
+          <w:rtl/>
+        </w:rPr>
+        <w:t xml:space="preserve"> در انتخاب نام پوشه، بهتر است از «فاصله» (</w:t>
+      </w:r>
+      <w:r>
+        <w:t>space</w:t>
+      </w:r>
+      <w:r>
+        <w:rPr>
+          <w:rFonts w:hint="cs"/>
+          <w:rtl/>
+        </w:rPr>
+        <w:t>) استفاده نکنید.</w:t>
+      </w:r>
+      <w:r>
+        <w:rPr>
+          <w:rFonts w:hint="cs"/>
+          <w:rtl/>
+        </w:rPr>
+        <w:t xml:space="preserve"> </w:t>
+      </w:r>
+      <w:r>
+        <w:rPr>
+          <w:rFonts w:hint="cs"/>
+          <w:rtl/>
+        </w:rPr>
+        <w:t>همچنین برای نام گذاری، می‌توانید از آن متغیری در شبیه‌سازی که قرار است بررسی شود کمک بگیرید. برای مثال در اینجا می‌خواهیم اثر سرعت هوای ورودی به میزان ۱۵ متر بر ثانیه را مطالعه کنیم؛ پس می‌شود نام پوشه را «</w:t>
+      </w:r>
+      <w:r>
+        <w:t>v_air_15</w:t>
+      </w:r>
+      <w:r>
+        <w:rPr>
+          <w:rFonts w:hint="cs"/>
+          <w:rtl/>
+        </w:rPr>
+        <w:t>» یا چیزی شبیه به آن انتخاب کرد.</w:t>
       </w:r>
     </w:p>
     <w:p>
@@ -7449,13 +7560,264 @@
           <w:rtl/>
         </w:rPr>
       </w:pPr>
+    </w:p>
+    <w:p>
+      <w:pPr>
+        <w:rPr>
+          <w:rtl/>
+        </w:rPr>
+      </w:pPr>
+      <w:r>
+        <w:rPr>
+          <w:rFonts w:hint="cs"/>
+          <w:rtl/>
+        </w:rPr>
+        <w:lastRenderedPageBreak/>
+        <w:t xml:space="preserve">تا اینجا فرض شده که شما تنظیمات مورد نظر را با کامپیوتر خودتان در فلوئنت اعمال </w:t>
+      </w:r>
+      <w:proofErr w:type="spellStart"/>
+      <w:r>
+        <w:rPr>
+          <w:rFonts w:hint="cs"/>
+          <w:rtl/>
+        </w:rPr>
+        <w:t>کرده‌اید</w:t>
+      </w:r>
+      <w:proofErr w:type="spellEnd"/>
+      <w:r>
+        <w:rPr>
+          <w:rFonts w:hint="cs"/>
+          <w:rtl/>
+        </w:rPr>
+        <w:t xml:space="preserve"> و در یک پوشه مشخص، فایل‌های </w:t>
+      </w:r>
+      <w:r>
+        <w:t>case</w:t>
+      </w:r>
+      <w:r>
+        <w:rPr>
+          <w:rFonts w:hint="cs"/>
+          <w:rtl/>
+        </w:rPr>
+        <w:t xml:space="preserve"> و </w:t>
+      </w:r>
+      <w:r>
+        <w:t>data</w:t>
+      </w:r>
+      <w:r>
+        <w:rPr>
+          <w:rFonts w:hint="cs"/>
+          <w:rtl/>
+        </w:rPr>
+        <w:t xml:space="preserve"> را ذخیره </w:t>
+      </w:r>
+      <w:proofErr w:type="spellStart"/>
+      <w:r>
+        <w:rPr>
+          <w:rFonts w:hint="cs"/>
+          <w:rtl/>
+        </w:rPr>
+        <w:t>نموده‌اید</w:t>
+      </w:r>
+      <w:proofErr w:type="spellEnd"/>
+      <w:r>
+        <w:rPr>
+          <w:rFonts w:hint="cs"/>
+          <w:rtl/>
+        </w:rPr>
+        <w:t xml:space="preserve">. در همین پوشه باید دو فایل </w:t>
+      </w:r>
+      <w:r>
+        <w:t>run.sh</w:t>
+      </w:r>
+      <w:r>
+        <w:rPr>
+          <w:rFonts w:hint="cs"/>
+          <w:rtl/>
+        </w:rPr>
+        <w:t xml:space="preserve"> و </w:t>
+      </w:r>
+      <w:r>
+        <w:t>commands.txt</w:t>
+      </w:r>
+      <w:r>
+        <w:rPr>
+          <w:rFonts w:hint="cs"/>
+          <w:rtl/>
+        </w:rPr>
+        <w:t xml:space="preserve"> را نیز ذخیره نمایید. </w:t>
+      </w:r>
+      <w:r>
+        <w:rPr>
+          <w:rtl/>
+        </w:rPr>
+        <w:t>پس از تع</w:t>
+      </w:r>
+      <w:r>
+        <w:rPr>
+          <w:rFonts w:hint="cs"/>
+          <w:rtl/>
+        </w:rPr>
+        <w:t>یی</w:t>
+      </w:r>
+      <w:r>
+        <w:rPr>
+          <w:rFonts w:hint="eastAsia"/>
+          <w:rtl/>
+        </w:rPr>
+        <w:t>ن</w:t>
+      </w:r>
+      <w:r>
+        <w:rPr>
+          <w:rtl/>
+        </w:rPr>
+        <w:t xml:space="preserve"> نام پوشه، آن را با </w:t>
+      </w:r>
+      <w:r>
+        <w:t>WinSCP</w:t>
+      </w:r>
+      <w:r>
+        <w:rPr>
+          <w:rtl/>
+        </w:rPr>
+        <w:t xml:space="preserve"> به </w:t>
+      </w:r>
+      <w:r>
+        <w:t>HPC</w:t>
+      </w:r>
+      <w:r>
+        <w:rPr>
+          <w:rtl/>
+        </w:rPr>
+        <w:t xml:space="preserve"> دانشگاه منتقل کرده و شب</w:t>
+      </w:r>
+      <w:r>
+        <w:rPr>
+          <w:rFonts w:hint="cs"/>
+          <w:rtl/>
+        </w:rPr>
+        <w:t>ی</w:t>
+      </w:r>
+      <w:r>
+        <w:rPr>
+          <w:rFonts w:hint="eastAsia"/>
+          <w:rtl/>
+        </w:rPr>
+        <w:t>ه‌ساز</w:t>
+      </w:r>
+      <w:r>
+        <w:rPr>
+          <w:rFonts w:hint="cs"/>
+          <w:rtl/>
+        </w:rPr>
+        <w:t>ی</w:t>
+      </w:r>
+      <w:r>
+        <w:rPr>
+          <w:rtl/>
+        </w:rPr>
+        <w:t xml:space="preserve"> را اجرا نما</w:t>
+      </w:r>
+      <w:r>
+        <w:rPr>
+          <w:rFonts w:hint="cs"/>
+          <w:rtl/>
+        </w:rPr>
+        <w:t>یی</w:t>
+      </w:r>
+      <w:r>
+        <w:rPr>
+          <w:rFonts w:hint="eastAsia"/>
+          <w:rtl/>
+        </w:rPr>
+        <w:t>د</w:t>
+      </w:r>
+      <w:r>
+        <w:rPr>
+          <w:rtl/>
+        </w:rPr>
+        <w:t>.</w:t>
+      </w:r>
+    </w:p>
+    <w:p>
+      <w:pPr>
+        <w:rPr>
+          <w:rFonts w:hint="cs"/>
+          <w:rtl/>
+        </w:rPr>
+      </w:pPr>
+      <w:r>
+        <w:rPr>
+          <w:rFonts w:hint="cs"/>
+          <w:rtl/>
+        </w:rPr>
+        <w:t xml:space="preserve">برای اجرا، در </w:t>
+      </w:r>
+      <w:r>
+        <w:t>WinSCP</w:t>
+      </w:r>
+      <w:r>
+        <w:rPr>
+          <w:rFonts w:hint="cs"/>
+          <w:rtl/>
+        </w:rPr>
+        <w:t xml:space="preserve"> ابتدا به درون </w:t>
+      </w:r>
+      <w:proofErr w:type="spellStart"/>
+      <w:r>
+        <w:rPr>
+          <w:rFonts w:hint="cs"/>
+          <w:rtl/>
+        </w:rPr>
+        <w:t>پوشه‌ای</w:t>
+      </w:r>
+      <w:proofErr w:type="spellEnd"/>
+      <w:r>
+        <w:rPr>
+          <w:rFonts w:hint="cs"/>
+          <w:rtl/>
+        </w:rPr>
+        <w:t xml:space="preserve"> که آپلود </w:t>
+      </w:r>
+      <w:proofErr w:type="spellStart"/>
+      <w:r>
+        <w:rPr>
+          <w:rFonts w:hint="cs"/>
+          <w:rtl/>
+        </w:rPr>
+        <w:t>کرده‌اید</w:t>
+      </w:r>
+      <w:proofErr w:type="spellEnd"/>
+      <w:r>
+        <w:rPr>
+          <w:rFonts w:hint="cs"/>
+          <w:rtl/>
+        </w:rPr>
+        <w:t xml:space="preserve"> رفته و سپس محیط خط فرمان را اجرا کنید و دستور </w:t>
+      </w:r>
+      <w:r>
+        <w:t>qsub run.sh</w:t>
+      </w:r>
+      <w:r>
+        <w:rPr>
+          <w:rFonts w:hint="cs"/>
+          <w:rtl/>
+        </w:rPr>
+        <w:t xml:space="preserve"> را وارد نمایید تا شبیه‌سازی شروع شود.</w:t>
+      </w:r>
+    </w:p>
+    <w:p>
+      <w:pPr>
+        <w:rPr>
+          <w:rtl/>
+        </w:rPr>
+      </w:pPr>
       <w:r>
         <w:rPr>
           <w:rStyle w:val="Strong"/>
           <w:rFonts w:hint="cs"/>
           <w:rtl/>
         </w:rPr>
-        <w:lastRenderedPageBreak/>
         <w:t>توجه:</w:t>
       </w:r>
       <w:r>
@@ -7503,7 +7865,21 @@
           <w:rFonts w:hint="cs"/>
           <w:rtl/>
         </w:rPr>
-        <w:t xml:space="preserve">» عمل نکرده باشد. درنتیجه لازم است با قابلیت خط فرمان </w:t>
+        <w:t xml:space="preserve">» عمل نکرده باشد. درنتیجه لازم است با </w:t>
+      </w:r>
+      <w:r>
+        <w:rPr>
+          <w:rFonts w:hint="cs"/>
+          <w:rtl/>
+        </w:rPr>
+        <w:t xml:space="preserve">استفاده از </w:t>
+      </w:r>
+      <w:r>
+        <w:rPr>
+          <w:rFonts w:hint="cs"/>
+          <w:rtl/>
+        </w:rPr>
+        <w:t xml:space="preserve">قابلیت خط فرمان </w:t>
       </w:r>
       <w:r>
         <w:t>WinSCP</w:t>
@@ -7513,7 +7889,14 @@
           <w:rFonts w:hint="cs"/>
           <w:rtl/>
         </w:rPr>
-        <w:t xml:space="preserve"> را اجرا کرده و از دستور «</w:t>
+        <w:t>، د</w:t>
+      </w:r>
+      <w:r>
+        <w:rPr>
+          <w:rFonts w:hint="cs"/>
+          <w:rtl/>
+        </w:rPr>
+        <w:t>ستور «</w:t>
       </w:r>
       <w:r>
         <w:t>qdel</w:t>
@@ -7523,8 +7906,56 @@
           <w:rFonts w:hint="cs"/>
           <w:rtl/>
         </w:rPr>
-        <w:t>» در آن استفاده کنید تا هسته‌های پردازشی خود را برای شبیه‌سازی‌های دیگر خود آزاد نمایید.</w:t>
-      </w:r>
+        <w:t xml:space="preserve">» </w:t>
+      </w:r>
+      <w:r>
+        <w:rPr>
+          <w:rFonts w:hint="cs"/>
+          <w:rtl/>
+        </w:rPr>
+        <w:t xml:space="preserve">را اجرا نمایید </w:t>
+      </w:r>
+      <w:r>
+        <w:rPr>
+          <w:rFonts w:hint="cs"/>
+          <w:rtl/>
+        </w:rPr>
+        <w:t>تا هسته‌های پردازشی خود را برای شبیه‌سازی‌های دیگر خود آزاد نمایید.</w:t>
+      </w:r>
+    </w:p>
+    <w:p>
+      <w:pPr>
+        <w:rPr>
+          <w:rtl/>
+        </w:rPr>
+      </w:pPr>
+    </w:p>
+    <w:p>
+      <w:pPr>
+        <w:rPr>
+          <w:rFonts w:hint="cs"/>
+          <w:rtl/>
+        </w:rPr>
+      </w:pPr>
+      <w:r>
+        <w:rPr>
+          <w:rFonts w:hint="cs"/>
+          <w:rtl/>
+        </w:rPr>
+        <w:t xml:space="preserve">برای اجرای چند شبیه‌سازی به صورت همزمان، به ازای هر شبیه‌سازی باید یک پوشه آپلود کنید (که هرکدام شامل ۴ فایل ذکر شده در بالا هستند). سپس به درون هر پوشه رفته، محیط خط فرمان را اجرا کنید و دستور </w:t>
+      </w:r>
+      <w:r>
+        <w:t>qsub run.sh</w:t>
+      </w:r>
+      <w:r>
+        <w:rPr>
+          <w:rFonts w:hint="cs"/>
+          <w:rtl/>
+        </w:rPr>
+        <w:t xml:space="preserve"> را وارد نمایید.</w:t>
+      </w:r>
+      <w:bookmarkStart w:id="16" w:name="_GoBack"/>
+      <w:bookmarkEnd w:id="16"/>
     </w:p>
     <w:sectPr>
       <w:headerReference w:type="default" r:id="rId25"/>
@@ -7597,7 +8028,7 @@
         <w:noProof/>
         <w:rtl/>
       </w:rPr>
-      <w:t>16</w:t>
+      <w:t>1</w:t>
     </w:r>
     <w:r>
       <w:rPr>
@@ -7815,7 +8246,6 @@
       <w:pPr>
         <w:pStyle w:val="FootnoteText"/>
         <w:rPr>
-          <w:rFonts w:hint="cs"/>
           <w:rtl/>
         </w:rPr>
       </w:pPr>
@@ -8271,8 +8701,8 @@
   <w:abstractNum w:abstractNumId="4" w15:restartNumberingAfterBreak="0">
     <w:nsid w:val="66994EDE"/>
     <w:multiLevelType w:val="hybridMultilevel"/>
-    <w:tmpl w:val="96C4517C"/>
-    <w:lvl w:ilvl="0" w:tplc="53DECB5E">
+    <w:tmpl w:val="E8DCF3DE"/>
+    <w:lvl w:ilvl="0" w:tplc="1728B4CE">
       <w:start w:val="1"/>
       <w:numFmt w:val="decimal"/>
       <w:pStyle w:val="a"/>
@@ -10328,7 +10758,7 @@
     <w:basedOn w:val="Normal"/>
     <w:link w:val="Char1"/>
     <w:qFormat/>
-    <w:rsid w:val="00D40C33"/>
+    <w:rsid w:val="008B1D50"/>
     <w:pPr>
       <w:numPr>
         <w:numId w:val="5"/>
@@ -10347,8 +10777,8 @@
     <w:rPr>
       <w:rFonts w:ascii="Roboto Mono" w:hAnsi="Roboto Mono" w:cs="Vazir Code"/>
       <w:noProof/>
-      <w:sz w:val="22"/>
-      <w:szCs w:val="22"/>
+      <w:sz w:val="20"/>
+      <w:szCs w:val="20"/>
     </w:rPr>
   </w:style>
   <w:style w:type="character" w:styleId="Strong">
@@ -10366,12 +10796,12 @@
     <w:name w:val="کد Char"/>
     <w:basedOn w:val="DefaultParagraphFont"/>
     <w:link w:val="a"/>
-    <w:rsid w:val="00D40C33"/>
+    <w:rsid w:val="008B1D50"/>
     <w:rPr>
       <w:rFonts w:ascii="Roboto Mono" w:hAnsi="Roboto Mono" w:cs="Vazir Code"/>
       <w:noProof/>
-      <w:sz w:val="22"/>
-      <w:szCs w:val="22"/>
+      <w:sz w:val="20"/>
+      <w:szCs w:val="20"/>
       <w:shd w:val="clear" w:color="auto" w:fill="D9D9D9" w:themeFill="background1" w:themeFillShade="D9"/>
       <w:lang w:bidi="fa-IR"/>
     </w:rPr>
@@ -10645,7 +11075,7 @@
 </file>
 
 <file path=customXml/itemProps1.xml><?xml version="1.0" encoding="utf-8"?>
-<ds:datastoreItem xmlns:ds="http://schemas.openxmlformats.org/officeDocument/2006/customXml" ds:itemID="{9EBADE47-0B23-4FE6-95C8-A8BD42A641CC}">
+<ds:datastoreItem xmlns:ds="http://schemas.openxmlformats.org/officeDocument/2006/customXml" ds:itemID="{D0C67200-6B2D-4909-A7D5-36047B9A9982}">
   <ds:schemaRefs>
     <ds:schemaRef ds:uri="http://schemas.openxmlformats.org/officeDocument/2006/bibliography"/>
   </ds:schemaRefs>

</xml_diff>